<commit_message>
added glossary to SRS
</commit_message>
<xml_diff>
--- a/Documentation/SRS.docx
+++ b/Documentation/SRS.docx
@@ -4128,6 +4128,89 @@
           </w:p>
         </w:tc>
       </w:tr>
+      <w:tr>
+        <w:trPr>
+          <w:cantSplit w:val="0"/>
+          <w:tblHeader w:val="0"/>
+        </w:trPr>
+        <w:tc>
+          <w:tcPr>
+            <w:tcBorders>
+              <w:bottom w:color="000000" w:space="0" w:sz="12" w:val="single"/>
+            </w:tcBorders>
+            <w:vAlign w:val="top"/>
+          </w:tcPr>
+          <w:p>
+            <w:pPr>
+              <w:spacing w:after="40" w:before="40" w:lineRule="auto"/>
+              <w:rPr/>
+            </w:pPr>
+            <w:r>
+              <w:rPr>
+                <w:rtl w:val="0"/>
+              </w:rPr>
+              <w:t xml:space="preserve">Appendix</w:t>
+            </w:r>
+          </w:p>
+        </w:tc>
+        <w:tc>
+          <w:tcPr>
+            <w:tcBorders>
+              <w:bottom w:color="000000" w:space="0" w:sz="12" w:val="single"/>
+            </w:tcBorders>
+            <w:vAlign w:val="top"/>
+          </w:tcPr>
+          <w:p>
+            <w:pPr>
+              <w:spacing w:after="40" w:before="40" w:lineRule="auto"/>
+              <w:rPr/>
+            </w:pPr>
+            <w:r>
+              <w:rPr>
+                <w:rtl w:val="0"/>
+              </w:rPr>
+              <w:t xml:space="preserve">3/26/2025</w:t>
+            </w:r>
+          </w:p>
+        </w:tc>
+        <w:tc>
+          <w:tcPr>
+            <w:tcBorders>
+              <w:bottom w:color="000000" w:space="0" w:sz="12" w:val="single"/>
+            </w:tcBorders>
+            <w:vAlign w:val="top"/>
+          </w:tcPr>
+          <w:p>
+            <w:pPr>
+              <w:spacing w:after="40" w:before="40" w:lineRule="auto"/>
+              <w:rPr/>
+            </w:pPr>
+            <w:r>
+              <w:rPr>
+                <w:rtl w:val="0"/>
+              </w:rPr>
+              <w:t xml:space="preserve">Added Glossary</w:t>
+            </w:r>
+          </w:p>
+        </w:tc>
+        <w:tc>
+          <w:tcPr>
+            <w:vAlign w:val="top"/>
+          </w:tcPr>
+          <w:p>
+            <w:pPr>
+              <w:spacing w:after="40" w:before="40" w:lineRule="auto"/>
+              <w:rPr/>
+            </w:pPr>
+            <w:r>
+              <w:rPr>
+                <w:rtl w:val="0"/>
+              </w:rPr>
+              <w:t xml:space="preserve">1.3</w:t>
+            </w:r>
+          </w:p>
+        </w:tc>
+      </w:tr>
     </w:tbl>
     <w:p>
       <w:pPr>
@@ -5742,19 +5825,12 @@
       <w:pPr>
         <w:spacing w:after="240" w:lineRule="auto"/>
         <w:ind w:left="720" w:firstLine="0"/>
-        <w:rPr>
-          <w:rFonts w:ascii="Arial" w:cs="Arial" w:eastAsia="Arial" w:hAnsi="Arial"/>
-          <w:sz w:val="22"/>
-          <w:szCs w:val="22"/>
-        </w:rPr>
+        <w:rPr/>
       </w:pPr>
       <w:bookmarkStart w:colFirst="0" w:colLast="0" w:name="_heading=h.17dp8vu" w:id="30"/>
       <w:bookmarkEnd w:id="30"/>
       <w:r>
         <w:rPr>
-          <w:rFonts w:ascii="Arial" w:cs="Arial" w:eastAsia="Arial" w:hAnsi="Arial"/>
-          <w:sz w:val="22"/>
-          <w:szCs w:val="22"/>
           <w:rtl w:val="0"/>
         </w:rPr>
         <w:t xml:space="preserve">Align is a new, self-contained web application designed to address the specific needs of students in managing their academic schedules. While there are existing calendar and task management tools on the market, Align differentiates itself through its specialized syllabus processing capabilities and academic-focused planning tools.</w:t>
@@ -5764,19 +5840,12 @@
       <w:pPr>
         <w:spacing w:after="240" w:before="240" w:lineRule="auto"/>
         <w:ind w:left="720" w:firstLine="0"/>
-        <w:rPr>
-          <w:rFonts w:ascii="Arial" w:cs="Arial" w:eastAsia="Arial" w:hAnsi="Arial"/>
-          <w:sz w:val="22"/>
-          <w:szCs w:val="22"/>
-        </w:rPr>
+        <w:rPr/>
       </w:pPr>
       <w:bookmarkStart w:colFirst="0" w:colLast="0" w:name="_heading=h.17dp8vu" w:id="30"/>
       <w:bookmarkEnd w:id="30"/>
       <w:r>
         <w:rPr>
-          <w:rFonts w:ascii="Arial" w:cs="Arial" w:eastAsia="Arial" w:hAnsi="Arial"/>
-          <w:sz w:val="22"/>
-          <w:szCs w:val="22"/>
           <w:rtl w:val="0"/>
         </w:rPr>
         <w:t xml:space="preserve">The system operates as a web application with the following key components:</w:t>
@@ -5792,28 +5861,19 @@
         <w:ind w:left="1440" w:hanging="360"/>
         <w:rPr>
           <w:rFonts w:ascii="Arial" w:cs="Arial" w:eastAsia="Arial" w:hAnsi="Arial"/>
-          <w:sz w:val="22"/>
-          <w:szCs w:val="22"/>
-          <w:u w:val="none"/>
         </w:rPr>
       </w:pPr>
       <w:bookmarkStart w:colFirst="0" w:colLast="0" w:name="_heading=h.17dp8vu" w:id="30"/>
       <w:bookmarkEnd w:id="30"/>
       <w:r>
         <w:rPr>
-          <w:rFonts w:ascii="Arial" w:cs="Arial" w:eastAsia="Arial" w:hAnsi="Arial"/>
           <w:b w:val="1"/>
-          <w:sz w:val="22"/>
-          <w:szCs w:val="22"/>
           <w:rtl w:val="0"/>
         </w:rPr>
         <w:t xml:space="preserve">Frontend Web Application</w:t>
       </w:r>
       <w:r>
         <w:rPr>
-          <w:rFonts w:ascii="Arial" w:cs="Arial" w:eastAsia="Arial" w:hAnsi="Arial"/>
-          <w:sz w:val="22"/>
-          <w:szCs w:val="22"/>
           <w:rtl w:val="0"/>
         </w:rPr>
         <w:t xml:space="preserve">: A React-based user interface accessible through modern web browsers.</w:t>
@@ -5829,28 +5889,19 @@
         <w:ind w:left="1440" w:hanging="360"/>
         <w:rPr>
           <w:rFonts w:ascii="Arial" w:cs="Arial" w:eastAsia="Arial" w:hAnsi="Arial"/>
-          <w:sz w:val="22"/>
-          <w:szCs w:val="22"/>
-          <w:u w:val="none"/>
         </w:rPr>
       </w:pPr>
       <w:bookmarkStart w:colFirst="0" w:colLast="0" w:name="_heading=h.17dp8vu" w:id="30"/>
       <w:bookmarkEnd w:id="30"/>
       <w:r>
         <w:rPr>
-          <w:rFonts w:ascii="Arial" w:cs="Arial" w:eastAsia="Arial" w:hAnsi="Arial"/>
           <w:b w:val="1"/>
-          <w:sz w:val="22"/>
-          <w:szCs w:val="22"/>
           <w:rtl w:val="0"/>
         </w:rPr>
         <w:t xml:space="preserve">Syllabus Processing Engine</w:t>
       </w:r>
       <w:r>
         <w:rPr>
-          <w:rFonts w:ascii="Arial" w:cs="Arial" w:eastAsia="Arial" w:hAnsi="Arial"/>
-          <w:sz w:val="22"/>
-          <w:szCs w:val="22"/>
           <w:rtl w:val="0"/>
         </w:rPr>
         <w:t xml:space="preserve">: A component that extracts dates and deadlines from uploaded PDF syllabi.</w:t>
@@ -5866,28 +5917,19 @@
         <w:ind w:left="1440" w:hanging="360"/>
         <w:rPr>
           <w:rFonts w:ascii="Arial" w:cs="Arial" w:eastAsia="Arial" w:hAnsi="Arial"/>
-          <w:sz w:val="22"/>
-          <w:szCs w:val="22"/>
-          <w:u w:val="none"/>
         </w:rPr>
       </w:pPr>
       <w:bookmarkStart w:colFirst="0" w:colLast="0" w:name="_heading=h.17dp8vu" w:id="30"/>
       <w:bookmarkEnd w:id="30"/>
       <w:r>
         <w:rPr>
-          <w:rFonts w:ascii="Arial" w:cs="Arial" w:eastAsia="Arial" w:hAnsi="Arial"/>
           <w:b w:val="1"/>
-          <w:sz w:val="22"/>
-          <w:szCs w:val="22"/>
           <w:rtl w:val="0"/>
         </w:rPr>
         <w:t xml:space="preserve">Calendar System</w:t>
       </w:r>
       <w:r>
         <w:rPr>
-          <w:rFonts w:ascii="Arial" w:cs="Arial" w:eastAsia="Arial" w:hAnsi="Arial"/>
-          <w:sz w:val="22"/>
-          <w:szCs w:val="22"/>
           <w:rtl w:val="0"/>
         </w:rPr>
         <w:t xml:space="preserve">: A component that organizes and displays extracted dates.</w:t>
@@ -5903,28 +5945,19 @@
         <w:ind w:left="1440" w:hanging="360"/>
         <w:rPr>
           <w:rFonts w:ascii="Arial" w:cs="Arial" w:eastAsia="Arial" w:hAnsi="Arial"/>
-          <w:sz w:val="22"/>
-          <w:szCs w:val="22"/>
-          <w:u w:val="none"/>
         </w:rPr>
       </w:pPr>
       <w:bookmarkStart w:colFirst="0" w:colLast="0" w:name="_heading=h.im923sqr6mwy" w:id="31"/>
       <w:bookmarkEnd w:id="31"/>
       <w:r>
         <w:rPr>
-          <w:rFonts w:ascii="Arial" w:cs="Arial" w:eastAsia="Arial" w:hAnsi="Arial"/>
           <w:b w:val="1"/>
-          <w:sz w:val="22"/>
-          <w:szCs w:val="22"/>
           <w:rtl w:val="0"/>
         </w:rPr>
         <w:t xml:space="preserve">External Calendar Integration</w:t>
       </w:r>
       <w:r>
         <w:rPr>
-          <w:rFonts w:ascii="Arial" w:cs="Arial" w:eastAsia="Arial" w:hAnsi="Arial"/>
-          <w:sz w:val="22"/>
-          <w:szCs w:val="22"/>
           <w:rtl w:val="0"/>
         </w:rPr>
         <w:t xml:space="preserve">: Interfaces with third-party calendar services.</w:t>
@@ -6959,12 +6992,12 @@
           <wp:inline distB="114300" distT="114300" distL="114300" distR="114300">
             <wp:extent cx="6126480" cy="3594100"/>
             <wp:effectExtent b="0" l="0" r="0" t="0"/>
-            <wp:docPr id="3" name="image3.png"/>
+            <wp:docPr id="3" name="image7.png"/>
             <a:graphic>
               <a:graphicData uri="http://schemas.openxmlformats.org/drawingml/2006/picture">
                 <pic:pic>
                   <pic:nvPicPr>
-                    <pic:cNvPr id="0" name="image3.png"/>
+                    <pic:cNvPr id="0" name="image7.png"/>
                     <pic:cNvPicPr preferRelativeResize="0"/>
                   </pic:nvPicPr>
                   <pic:blipFill>
@@ -7039,12 +7072,12 @@
           <wp:inline distB="114300" distT="114300" distL="114300" distR="114300">
             <wp:extent cx="6126480" cy="3594100"/>
             <wp:effectExtent b="0" l="0" r="0" t="0"/>
-            <wp:docPr id="5" name="image7.png"/>
+            <wp:docPr id="5" name="image3.png"/>
             <a:graphic>
               <a:graphicData uri="http://schemas.openxmlformats.org/drawingml/2006/picture">
                 <pic:pic>
                   <pic:nvPicPr>
-                    <pic:cNvPr id="0" name="image7.png"/>
+                    <pic:cNvPr id="0" name="image3.png"/>
                     <pic:cNvPicPr preferRelativeResize="0"/>
                   </pic:nvPicPr>
                   <pic:blipFill>
@@ -7119,12 +7152,12 @@
           <wp:inline distB="114300" distT="114300" distL="114300" distR="114300">
             <wp:extent cx="6126480" cy="3581400"/>
             <wp:effectExtent b="0" l="0" r="0" t="0"/>
-            <wp:docPr id="1" name="image4.png"/>
+            <wp:docPr id="1" name="image5.png"/>
             <a:graphic>
               <a:graphicData uri="http://schemas.openxmlformats.org/drawingml/2006/picture">
                 <pic:pic>
                   <pic:nvPicPr>
-                    <pic:cNvPr id="0" name="image4.png"/>
+                    <pic:cNvPr id="0" name="image5.png"/>
                     <pic:cNvPicPr preferRelativeResize="0"/>
                   </pic:nvPicPr>
                   <pic:blipFill>
@@ -7159,12 +7192,12 @@
           <wp:inline distB="114300" distT="114300" distL="114300" distR="114300">
             <wp:extent cx="6126480" cy="3581400"/>
             <wp:effectExtent b="0" l="0" r="0" t="0"/>
-            <wp:docPr id="4" name="image2.png"/>
+            <wp:docPr id="4" name="image4.png"/>
             <a:graphic>
               <a:graphicData uri="http://schemas.openxmlformats.org/drawingml/2006/picture">
                 <pic:pic>
                   <pic:nvPicPr>
-                    <pic:cNvPr id="0" name="image2.png"/>
+                    <pic:cNvPr id="0" name="image4.png"/>
                     <pic:cNvPicPr preferRelativeResize="0"/>
                   </pic:nvPicPr>
                   <pic:blipFill>
@@ -7199,12 +7232,12 @@
           <wp:inline distB="114300" distT="114300" distL="114300" distR="114300">
             <wp:extent cx="6126480" cy="3581400"/>
             <wp:effectExtent b="0" l="0" r="0" t="0"/>
-            <wp:docPr id="2" name="image5.png"/>
+            <wp:docPr id="2" name="image2.png"/>
             <a:graphic>
               <a:graphicData uri="http://schemas.openxmlformats.org/drawingml/2006/picture">
                 <pic:pic>
                   <pic:nvPicPr>
-                    <pic:cNvPr id="0" name="image5.png"/>
+                    <pic:cNvPr id="0" name="image2.png"/>
                     <pic:cNvPicPr preferRelativeResize="0"/>
                   </pic:nvPicPr>
                   <pic:blipFill>
@@ -7412,27 +7445,6 @@
         <w:rPr>
           <w:rtl w:val="0"/>
         </w:rPr>
-        <w:t xml:space="preserve">Express v4.18 or higher</w:t>
-      </w:r>
-    </w:p>
-    <w:p>
-      <w:pPr>
-        <w:numPr>
-          <w:ilvl w:val="0"/>
-          <w:numId w:val="24"/>
-        </w:numPr>
-        <w:spacing w:after="0" w:afterAutospacing="0" w:before="0" w:beforeAutospacing="0" w:lineRule="auto"/>
-        <w:ind w:left="1440" w:hanging="360"/>
-        <w:rPr>
-          <w:u w:val="none"/>
-        </w:rPr>
-      </w:pPr>
-      <w:bookmarkStart w:colFirst="0" w:colLast="0" w:name="_heading=h.1y810tw" w:id="54"/>
-      <w:bookmarkEnd w:id="54"/>
-      <w:r>
-        <w:rPr>
-          <w:rtl w:val="0"/>
-        </w:rPr>
         <w:t xml:space="preserve">React v19.0.0 and dependencies</w:t>
       </w:r>
     </w:p>
@@ -10253,32 +10265,6 @@
     </w:p>
     <w:p>
       <w:pPr>
-        <w:pStyle w:val="Heading1"/>
-        <w:numPr>
-          <w:ilvl w:val="0"/>
-          <w:numId w:val="18"/>
-        </w:numPr>
-        <w:ind w:left="0" w:firstLine="0"/>
-        <w:rPr>
-          <w:vertAlign w:val="baseline"/>
-        </w:rPr>
-      </w:pPr>
-      <w:r>
-        <w:rPr>
-          <w:b w:val="1"/>
-          <w:vertAlign w:val="baseline"/>
-          <w:rtl w:val="0"/>
-        </w:rPr>
-        <w:t xml:space="preserve">Other Requirements</w:t>
-      </w:r>
-      <w:r>
-        <w:rPr>
-          <w:rtl w:val="0"/>
-        </w:rPr>
-      </w:r>
-    </w:p>
-    <w:p>
-      <w:pPr>
         <w:keepNext w:val="0"/>
         <w:keepLines w:val="0"/>
         <w:pageBreakBefore w:val="0"/>
@@ -10296,36 +10282,401 @@
         <w:jc w:val="left"/>
         <w:rPr>
           <w:rFonts w:ascii="Arial" w:cs="Arial" w:eastAsia="Arial" w:hAnsi="Arial"/>
-          <w:b w:val="0"/>
           <w:i w:val="1"/>
-          <w:smallCaps w:val="0"/>
-          <w:strike w:val="0"/>
-          <w:color w:val="000000"/>
           <w:sz w:val="22"/>
           <w:szCs w:val="22"/>
-          <w:u w:val="none"/>
-          <w:shd w:fill="auto" w:val="clear"/>
-          <w:vertAlign w:val="baseline"/>
-        </w:rPr>
-      </w:pPr>
-      <w:bookmarkStart w:colFirst="0" w:colLast="0" w:name="_heading=h.147n2zr" w:id="75"/>
+        </w:rPr>
+      </w:pPr>
+      <w:bookmarkStart w:colFirst="0" w:colLast="0" w:name="_heading=h.4puuugmcvjwa" w:id="75"/>
       <w:bookmarkEnd w:id="75"/>
       <w:r>
         <w:rPr>
+          <w:rtl w:val="0"/>
+        </w:rPr>
+      </w:r>
+    </w:p>
+    <w:p>
+      <w:pPr>
+        <w:keepNext w:val="0"/>
+        <w:keepLines w:val="0"/>
+        <w:pageBreakBefore w:val="0"/>
+        <w:widowControl w:val="1"/>
+        <w:pBdr>
+          <w:top w:space="0" w:sz="0" w:val="nil"/>
+          <w:left w:space="0" w:sz="0" w:val="nil"/>
+          <w:bottom w:space="0" w:sz="0" w:val="nil"/>
+          <w:right w:space="0" w:sz="0" w:val="nil"/>
+          <w:between w:space="0" w:sz="0" w:val="nil"/>
+        </w:pBdr>
+        <w:shd w:fill="auto" w:val="clear"/>
+        <w:spacing w:after="0" w:before="0" w:line="240" w:lineRule="auto"/>
+        <w:ind w:left="0" w:right="0" w:firstLine="0"/>
+        <w:jc w:val="left"/>
+        <w:rPr>
           <w:rFonts w:ascii="Arial" w:cs="Arial" w:eastAsia="Arial" w:hAnsi="Arial"/>
-          <w:b w:val="0"/>
           <w:i w:val="1"/>
-          <w:smallCaps w:val="0"/>
-          <w:strike w:val="0"/>
-          <w:color w:val="000000"/>
           <w:sz w:val="22"/>
           <w:szCs w:val="22"/>
-          <w:u w:val="none"/>
-          <w:shd w:fill="auto" w:val="clear"/>
-          <w:vertAlign w:val="baseline"/>
-          <w:rtl w:val="0"/>
-        </w:rPr>
-        <w:t xml:space="preserve">&lt;Define any other requirements not covered elsewhere in the SRS. This might include database requirements, internationalization requirements, legal requirements, reuse objectives for the project, and so on. Add any new sections that are pertinent to the project.&gt;</w:t>
+        </w:rPr>
+      </w:pPr>
+      <w:bookmarkStart w:colFirst="0" w:colLast="0" w:name="_heading=h.83o546ykracv" w:id="76"/>
+      <w:bookmarkEnd w:id="76"/>
+      <w:r>
+        <w:rPr>
+          <w:rtl w:val="0"/>
+        </w:rPr>
+      </w:r>
+    </w:p>
+    <w:p>
+      <w:pPr>
+        <w:keepNext w:val="0"/>
+        <w:keepLines w:val="0"/>
+        <w:pageBreakBefore w:val="0"/>
+        <w:widowControl w:val="1"/>
+        <w:pBdr>
+          <w:top w:space="0" w:sz="0" w:val="nil"/>
+          <w:left w:space="0" w:sz="0" w:val="nil"/>
+          <w:bottom w:space="0" w:sz="0" w:val="nil"/>
+          <w:right w:space="0" w:sz="0" w:val="nil"/>
+          <w:between w:space="0" w:sz="0" w:val="nil"/>
+        </w:pBdr>
+        <w:shd w:fill="auto" w:val="clear"/>
+        <w:spacing w:after="0" w:before="0" w:line="240" w:lineRule="auto"/>
+        <w:ind w:left="0" w:right="0" w:firstLine="0"/>
+        <w:jc w:val="left"/>
+        <w:rPr>
+          <w:rFonts w:ascii="Arial" w:cs="Arial" w:eastAsia="Arial" w:hAnsi="Arial"/>
+          <w:i w:val="1"/>
+          <w:sz w:val="22"/>
+          <w:szCs w:val="22"/>
+        </w:rPr>
+      </w:pPr>
+      <w:bookmarkStart w:colFirst="0" w:colLast="0" w:name="_heading=h.g3l1panx5nh8" w:id="77"/>
+      <w:bookmarkEnd w:id="77"/>
+      <w:r>
+        <w:rPr>
+          <w:rtl w:val="0"/>
+        </w:rPr>
+      </w:r>
+    </w:p>
+    <w:p>
+      <w:pPr>
+        <w:keepNext w:val="0"/>
+        <w:keepLines w:val="0"/>
+        <w:pageBreakBefore w:val="0"/>
+        <w:widowControl w:val="1"/>
+        <w:pBdr>
+          <w:top w:space="0" w:sz="0" w:val="nil"/>
+          <w:left w:space="0" w:sz="0" w:val="nil"/>
+          <w:bottom w:space="0" w:sz="0" w:val="nil"/>
+          <w:right w:space="0" w:sz="0" w:val="nil"/>
+          <w:between w:space="0" w:sz="0" w:val="nil"/>
+        </w:pBdr>
+        <w:shd w:fill="auto" w:val="clear"/>
+        <w:spacing w:after="0" w:before="0" w:line="240" w:lineRule="auto"/>
+        <w:ind w:left="0" w:right="0" w:firstLine="0"/>
+        <w:jc w:val="left"/>
+        <w:rPr>
+          <w:rFonts w:ascii="Arial" w:cs="Arial" w:eastAsia="Arial" w:hAnsi="Arial"/>
+          <w:i w:val="1"/>
+          <w:sz w:val="22"/>
+          <w:szCs w:val="22"/>
+        </w:rPr>
+      </w:pPr>
+      <w:bookmarkStart w:colFirst="0" w:colLast="0" w:name="_heading=h.nb5mzf5fllan" w:id="78"/>
+      <w:bookmarkEnd w:id="78"/>
+      <w:r>
+        <w:rPr>
+          <w:rtl w:val="0"/>
+        </w:rPr>
+      </w:r>
+    </w:p>
+    <w:p>
+      <w:pPr>
+        <w:keepNext w:val="0"/>
+        <w:keepLines w:val="0"/>
+        <w:pageBreakBefore w:val="0"/>
+        <w:widowControl w:val="1"/>
+        <w:pBdr>
+          <w:top w:space="0" w:sz="0" w:val="nil"/>
+          <w:left w:space="0" w:sz="0" w:val="nil"/>
+          <w:bottom w:space="0" w:sz="0" w:val="nil"/>
+          <w:right w:space="0" w:sz="0" w:val="nil"/>
+          <w:between w:space="0" w:sz="0" w:val="nil"/>
+        </w:pBdr>
+        <w:shd w:fill="auto" w:val="clear"/>
+        <w:spacing w:after="0" w:before="0" w:line="240" w:lineRule="auto"/>
+        <w:ind w:left="0" w:right="0" w:firstLine="0"/>
+        <w:jc w:val="left"/>
+        <w:rPr>
+          <w:rFonts w:ascii="Arial" w:cs="Arial" w:eastAsia="Arial" w:hAnsi="Arial"/>
+          <w:i w:val="1"/>
+          <w:sz w:val="22"/>
+          <w:szCs w:val="22"/>
+        </w:rPr>
+      </w:pPr>
+      <w:bookmarkStart w:colFirst="0" w:colLast="0" w:name="_heading=h.eir2kdqnive8" w:id="79"/>
+      <w:bookmarkEnd w:id="79"/>
+      <w:r>
+        <w:rPr>
+          <w:rtl w:val="0"/>
+        </w:rPr>
+      </w:r>
+    </w:p>
+    <w:p>
+      <w:pPr>
+        <w:keepNext w:val="0"/>
+        <w:keepLines w:val="0"/>
+        <w:pageBreakBefore w:val="0"/>
+        <w:widowControl w:val="1"/>
+        <w:pBdr>
+          <w:top w:space="0" w:sz="0" w:val="nil"/>
+          <w:left w:space="0" w:sz="0" w:val="nil"/>
+          <w:bottom w:space="0" w:sz="0" w:val="nil"/>
+          <w:right w:space="0" w:sz="0" w:val="nil"/>
+          <w:between w:space="0" w:sz="0" w:val="nil"/>
+        </w:pBdr>
+        <w:shd w:fill="auto" w:val="clear"/>
+        <w:spacing w:after="0" w:before="0" w:line="240" w:lineRule="auto"/>
+        <w:ind w:left="0" w:right="0" w:firstLine="0"/>
+        <w:jc w:val="left"/>
+        <w:rPr>
+          <w:rFonts w:ascii="Arial" w:cs="Arial" w:eastAsia="Arial" w:hAnsi="Arial"/>
+          <w:i w:val="1"/>
+          <w:sz w:val="22"/>
+          <w:szCs w:val="22"/>
+        </w:rPr>
+      </w:pPr>
+      <w:bookmarkStart w:colFirst="0" w:colLast="0" w:name="_heading=h.f8fnccv0en0j" w:id="80"/>
+      <w:bookmarkEnd w:id="80"/>
+      <w:r>
+        <w:rPr>
+          <w:rtl w:val="0"/>
+        </w:rPr>
+      </w:r>
+    </w:p>
+    <w:p>
+      <w:pPr>
+        <w:keepNext w:val="0"/>
+        <w:keepLines w:val="0"/>
+        <w:pageBreakBefore w:val="0"/>
+        <w:widowControl w:val="1"/>
+        <w:pBdr>
+          <w:top w:space="0" w:sz="0" w:val="nil"/>
+          <w:left w:space="0" w:sz="0" w:val="nil"/>
+          <w:bottom w:space="0" w:sz="0" w:val="nil"/>
+          <w:right w:space="0" w:sz="0" w:val="nil"/>
+          <w:between w:space="0" w:sz="0" w:val="nil"/>
+        </w:pBdr>
+        <w:shd w:fill="auto" w:val="clear"/>
+        <w:spacing w:after="0" w:before="0" w:line="240" w:lineRule="auto"/>
+        <w:ind w:left="0" w:right="0" w:firstLine="0"/>
+        <w:jc w:val="left"/>
+        <w:rPr>
+          <w:rFonts w:ascii="Arial" w:cs="Arial" w:eastAsia="Arial" w:hAnsi="Arial"/>
+          <w:i w:val="1"/>
+          <w:sz w:val="22"/>
+          <w:szCs w:val="22"/>
+        </w:rPr>
+      </w:pPr>
+      <w:bookmarkStart w:colFirst="0" w:colLast="0" w:name="_heading=h.4dzw739csqaf" w:id="81"/>
+      <w:bookmarkEnd w:id="81"/>
+      <w:r>
+        <w:rPr>
+          <w:rtl w:val="0"/>
+        </w:rPr>
+      </w:r>
+    </w:p>
+    <w:p>
+      <w:pPr>
+        <w:keepNext w:val="0"/>
+        <w:keepLines w:val="0"/>
+        <w:pageBreakBefore w:val="0"/>
+        <w:widowControl w:val="1"/>
+        <w:pBdr>
+          <w:top w:space="0" w:sz="0" w:val="nil"/>
+          <w:left w:space="0" w:sz="0" w:val="nil"/>
+          <w:bottom w:space="0" w:sz="0" w:val="nil"/>
+          <w:right w:space="0" w:sz="0" w:val="nil"/>
+          <w:between w:space="0" w:sz="0" w:val="nil"/>
+        </w:pBdr>
+        <w:shd w:fill="auto" w:val="clear"/>
+        <w:spacing w:after="0" w:before="0" w:line="240" w:lineRule="auto"/>
+        <w:ind w:left="0" w:right="0" w:firstLine="0"/>
+        <w:jc w:val="left"/>
+        <w:rPr>
+          <w:rFonts w:ascii="Arial" w:cs="Arial" w:eastAsia="Arial" w:hAnsi="Arial"/>
+          <w:i w:val="1"/>
+          <w:sz w:val="22"/>
+          <w:szCs w:val="22"/>
+        </w:rPr>
+      </w:pPr>
+      <w:bookmarkStart w:colFirst="0" w:colLast="0" w:name="_heading=h.7st7l2ejxz2p" w:id="82"/>
+      <w:bookmarkEnd w:id="82"/>
+      <w:r>
+        <w:rPr>
+          <w:rtl w:val="0"/>
+        </w:rPr>
+      </w:r>
+    </w:p>
+    <w:p>
+      <w:pPr>
+        <w:keepNext w:val="0"/>
+        <w:keepLines w:val="0"/>
+        <w:pageBreakBefore w:val="0"/>
+        <w:widowControl w:val="1"/>
+        <w:pBdr>
+          <w:top w:space="0" w:sz="0" w:val="nil"/>
+          <w:left w:space="0" w:sz="0" w:val="nil"/>
+          <w:bottom w:space="0" w:sz="0" w:val="nil"/>
+          <w:right w:space="0" w:sz="0" w:val="nil"/>
+          <w:between w:space="0" w:sz="0" w:val="nil"/>
+        </w:pBdr>
+        <w:shd w:fill="auto" w:val="clear"/>
+        <w:spacing w:after="0" w:before="0" w:line="240" w:lineRule="auto"/>
+        <w:ind w:left="0" w:right="0" w:firstLine="0"/>
+        <w:jc w:val="left"/>
+        <w:rPr>
+          <w:rFonts w:ascii="Arial" w:cs="Arial" w:eastAsia="Arial" w:hAnsi="Arial"/>
+          <w:i w:val="1"/>
+          <w:sz w:val="22"/>
+          <w:szCs w:val="22"/>
+        </w:rPr>
+      </w:pPr>
+      <w:bookmarkStart w:colFirst="0" w:colLast="0" w:name="_heading=h.uh3h9ag4on8n" w:id="83"/>
+      <w:bookmarkEnd w:id="83"/>
+      <w:r>
+        <w:rPr>
+          <w:rtl w:val="0"/>
+        </w:rPr>
+      </w:r>
+    </w:p>
+    <w:p>
+      <w:pPr>
+        <w:keepNext w:val="0"/>
+        <w:keepLines w:val="0"/>
+        <w:pageBreakBefore w:val="0"/>
+        <w:widowControl w:val="1"/>
+        <w:pBdr>
+          <w:top w:space="0" w:sz="0" w:val="nil"/>
+          <w:left w:space="0" w:sz="0" w:val="nil"/>
+          <w:bottom w:space="0" w:sz="0" w:val="nil"/>
+          <w:right w:space="0" w:sz="0" w:val="nil"/>
+          <w:between w:space="0" w:sz="0" w:val="nil"/>
+        </w:pBdr>
+        <w:shd w:fill="auto" w:val="clear"/>
+        <w:spacing w:after="0" w:before="0" w:line="240" w:lineRule="auto"/>
+        <w:ind w:left="0" w:right="0" w:firstLine="0"/>
+        <w:jc w:val="left"/>
+        <w:rPr>
+          <w:rFonts w:ascii="Arial" w:cs="Arial" w:eastAsia="Arial" w:hAnsi="Arial"/>
+          <w:i w:val="1"/>
+          <w:sz w:val="22"/>
+          <w:szCs w:val="22"/>
+        </w:rPr>
+      </w:pPr>
+      <w:bookmarkStart w:colFirst="0" w:colLast="0" w:name="_heading=h.n0mcrknq8igd" w:id="84"/>
+      <w:bookmarkEnd w:id="84"/>
+      <w:r>
+        <w:rPr>
+          <w:rtl w:val="0"/>
+        </w:rPr>
+      </w:r>
+    </w:p>
+    <w:p>
+      <w:pPr>
+        <w:keepNext w:val="0"/>
+        <w:keepLines w:val="0"/>
+        <w:pageBreakBefore w:val="0"/>
+        <w:widowControl w:val="1"/>
+        <w:pBdr>
+          <w:top w:space="0" w:sz="0" w:val="nil"/>
+          <w:left w:space="0" w:sz="0" w:val="nil"/>
+          <w:bottom w:space="0" w:sz="0" w:val="nil"/>
+          <w:right w:space="0" w:sz="0" w:val="nil"/>
+          <w:between w:space="0" w:sz="0" w:val="nil"/>
+        </w:pBdr>
+        <w:shd w:fill="auto" w:val="clear"/>
+        <w:spacing w:after="0" w:before="0" w:line="240" w:lineRule="auto"/>
+        <w:ind w:left="0" w:right="0" w:firstLine="0"/>
+        <w:jc w:val="left"/>
+        <w:rPr>
+          <w:rFonts w:ascii="Arial" w:cs="Arial" w:eastAsia="Arial" w:hAnsi="Arial"/>
+          <w:i w:val="1"/>
+          <w:sz w:val="22"/>
+          <w:szCs w:val="22"/>
+        </w:rPr>
+      </w:pPr>
+      <w:bookmarkStart w:colFirst="0" w:colLast="0" w:name="_heading=h.5u5u6peg5pit" w:id="85"/>
+      <w:bookmarkEnd w:id="85"/>
+      <w:r>
+        <w:rPr>
+          <w:rtl w:val="0"/>
+        </w:rPr>
+      </w:r>
+    </w:p>
+    <w:p>
+      <w:pPr>
+        <w:keepNext w:val="0"/>
+        <w:keepLines w:val="0"/>
+        <w:pageBreakBefore w:val="0"/>
+        <w:widowControl w:val="1"/>
+        <w:pBdr>
+          <w:top w:space="0" w:sz="0" w:val="nil"/>
+          <w:left w:space="0" w:sz="0" w:val="nil"/>
+          <w:bottom w:space="0" w:sz="0" w:val="nil"/>
+          <w:right w:space="0" w:sz="0" w:val="nil"/>
+          <w:between w:space="0" w:sz="0" w:val="nil"/>
+        </w:pBdr>
+        <w:shd w:fill="auto" w:val="clear"/>
+        <w:spacing w:after="0" w:before="0" w:line="240" w:lineRule="auto"/>
+        <w:ind w:left="0" w:right="0" w:firstLine="0"/>
+        <w:jc w:val="left"/>
+        <w:rPr>
+          <w:rFonts w:ascii="Arial" w:cs="Arial" w:eastAsia="Arial" w:hAnsi="Arial"/>
+          <w:i w:val="1"/>
+          <w:sz w:val="22"/>
+          <w:szCs w:val="22"/>
+        </w:rPr>
+      </w:pPr>
+      <w:bookmarkStart w:colFirst="0" w:colLast="0" w:name="_heading=h.zeqmgdbna2n4" w:id="86"/>
+      <w:bookmarkEnd w:id="86"/>
+      <w:r>
+        <w:rPr>
+          <w:rtl w:val="0"/>
+        </w:rPr>
+      </w:r>
+    </w:p>
+    <w:p>
+      <w:pPr>
+        <w:keepNext w:val="0"/>
+        <w:keepLines w:val="0"/>
+        <w:pageBreakBefore w:val="0"/>
+        <w:widowControl w:val="1"/>
+        <w:pBdr>
+          <w:top w:space="0" w:sz="0" w:val="nil"/>
+          <w:left w:space="0" w:sz="0" w:val="nil"/>
+          <w:bottom w:space="0" w:sz="0" w:val="nil"/>
+          <w:right w:space="0" w:sz="0" w:val="nil"/>
+          <w:between w:space="0" w:sz="0" w:val="nil"/>
+        </w:pBdr>
+        <w:shd w:fill="auto" w:val="clear"/>
+        <w:spacing w:after="0" w:before="0" w:line="240" w:lineRule="auto"/>
+        <w:ind w:left="0" w:right="0" w:firstLine="0"/>
+        <w:jc w:val="left"/>
+        <w:rPr>
+          <w:rFonts w:ascii="Arial" w:cs="Arial" w:eastAsia="Arial" w:hAnsi="Arial"/>
+          <w:i w:val="1"/>
+          <w:sz w:val="22"/>
+          <w:szCs w:val="22"/>
+        </w:rPr>
+      </w:pPr>
+      <w:bookmarkStart w:colFirst="0" w:colLast="0" w:name="_heading=h.147n2zr" w:id="87"/>
+      <w:bookmarkEnd w:id="87"/>
+      <w:r>
+        <w:rPr>
+          <w:rtl w:val="0"/>
+        </w:rPr>
       </w:r>
     </w:p>
     <w:p>
@@ -10396,87 +10747,688 @@
         <w:jc w:val="left"/>
         <w:rPr>
           <w:rFonts w:ascii="Arial" w:cs="Arial" w:eastAsia="Arial" w:hAnsi="Arial"/>
-          <w:b w:val="0"/>
-          <w:i w:val="1"/>
-          <w:smallCaps w:val="0"/>
-          <w:strike w:val="0"/>
-          <w:color w:val="000000"/>
           <w:sz w:val="22"/>
           <w:szCs w:val="22"/>
-          <w:u w:val="none"/>
-          <w:shd w:fill="auto" w:val="clear"/>
-          <w:vertAlign w:val="baseline"/>
-        </w:rPr>
-      </w:pPr>
-      <w:bookmarkStart w:colFirst="0" w:colLast="0" w:name="_heading=h.3o7alnk" w:id="76"/>
-      <w:bookmarkEnd w:id="76"/>
-      <w:r>
-        <w:rPr>
-          <w:rFonts w:ascii="Arial" w:cs="Arial" w:eastAsia="Arial" w:hAnsi="Arial"/>
-          <w:b w:val="0"/>
-          <w:i w:val="1"/>
-          <w:smallCaps w:val="0"/>
-          <w:strike w:val="0"/>
-          <w:color w:val="000000"/>
-          <w:sz w:val="22"/>
-          <w:szCs w:val="22"/>
-          <w:u w:val="none"/>
-          <w:shd w:fill="auto" w:val="clear"/>
-          <w:vertAlign w:val="baseline"/>
-          <w:rtl w:val="0"/>
-        </w:rPr>
-        <w:t xml:space="preserve">&lt;Define all the terms necessary to properly interpret the SRS, including acronyms and abbreviations. You may wish to build a separate glossary that spans multiple projects or the entire organization, and just include terms specific to a single project in each SRS.&gt;</w:t>
-      </w:r>
-    </w:p>
-    <w:p>
-      <w:pPr>
-        <w:keepNext w:val="1"/>
-        <w:keepLines w:val="1"/>
-        <w:pageBreakBefore w:val="0"/>
-        <w:widowControl w:val="1"/>
-        <w:pBdr>
-          <w:top w:space="0" w:sz="0" w:val="nil"/>
-          <w:left w:space="0" w:sz="0" w:val="nil"/>
-          <w:bottom w:space="0" w:sz="0" w:val="nil"/>
-          <w:right w:space="0" w:sz="0" w:val="nil"/>
-          <w:between w:space="0" w:sz="0" w:val="nil"/>
-        </w:pBdr>
-        <w:shd w:fill="auto" w:val="clear"/>
-        <w:spacing w:after="240" w:before="120" w:line="240" w:lineRule="auto"/>
-        <w:ind w:left="0" w:right="0" w:firstLine="0"/>
-        <w:jc w:val="left"/>
-        <w:rPr>
-          <w:rFonts w:ascii="Times" w:cs="Times" w:eastAsia="Times" w:hAnsi="Times"/>
-          <w:b w:val="1"/>
-          <w:i w:val="0"/>
-          <w:smallCaps w:val="0"/>
-          <w:strike w:val="0"/>
-          <w:color w:val="000000"/>
-          <w:sz w:val="36"/>
-          <w:szCs w:val="36"/>
-          <w:u w:val="none"/>
-          <w:shd w:fill="auto" w:val="clear"/>
-          <w:vertAlign w:val="baseline"/>
-        </w:rPr>
-      </w:pPr>
-      <w:r>
-        <w:rPr>
-          <w:rFonts w:ascii="Times" w:cs="Times" w:eastAsia="Times" w:hAnsi="Times"/>
-          <w:b w:val="1"/>
-          <w:i w:val="0"/>
-          <w:smallCaps w:val="0"/>
-          <w:strike w:val="0"/>
-          <w:color w:val="000000"/>
-          <w:sz w:val="36"/>
-          <w:szCs w:val="36"/>
-          <w:u w:val="none"/>
-          <w:shd w:fill="auto" w:val="clear"/>
-          <w:vertAlign w:val="baseline"/>
-          <w:rtl w:val="0"/>
-        </w:rPr>
-        <w:t xml:space="preserve">Appendix B: Analysis Models</w:t>
-      </w:r>
-    </w:p>
+        </w:rPr>
+      </w:pPr>
+      <w:bookmarkStart w:colFirst="0" w:colLast="0" w:name="_heading=h.lgwzfjrdms6" w:id="88"/>
+      <w:bookmarkEnd w:id="88"/>
+      <w:r>
+        <w:rPr>
+          <w:rtl w:val="0"/>
+        </w:rPr>
+      </w:r>
+    </w:p>
+    <w:sdt>
+      <w:sdtPr>
+        <w:lock w:val="contentLocked"/>
+        <w:tag w:val="goog_rdk_1"/>
+      </w:sdtPr>
+      <w:sdtContent>
+        <w:tbl>
+          <w:tblPr>
+            <w:tblStyle w:val="Table2"/>
+            <w:tblW w:w="9630.0" w:type="dxa"/>
+            <w:jc w:val="left"/>
+            <w:tblBorders>
+              <w:top w:color="000000" w:space="0" w:sz="8" w:val="single"/>
+              <w:left w:color="000000" w:space="0" w:sz="8" w:val="single"/>
+              <w:bottom w:color="000000" w:space="0" w:sz="8" w:val="single"/>
+              <w:right w:color="000000" w:space="0" w:sz="8" w:val="single"/>
+              <w:insideH w:color="000000" w:space="0" w:sz="8" w:val="single"/>
+              <w:insideV w:color="000000" w:space="0" w:sz="8" w:val="single"/>
+            </w:tblBorders>
+            <w:tblLayout w:type="fixed"/>
+            <w:tblLook w:val="0600"/>
+          </w:tblPr>
+          <w:tblGrid>
+            <w:gridCol w:w="1575"/>
+            <w:gridCol w:w="8055"/>
+            <w:tblGridChange w:id="0">
+              <w:tblGrid>
+                <w:gridCol w:w="1575"/>
+                <w:gridCol w:w="8055"/>
+              </w:tblGrid>
+            </w:tblGridChange>
+          </w:tblGrid>
+          <w:tr>
+            <w:trPr>
+              <w:cantSplit w:val="0"/>
+              <w:tblHeader w:val="0"/>
+            </w:trPr>
+            <w:tc>
+              <w:tcPr>
+                <w:shd w:fill="cccccc" w:val="clear"/>
+                <w:tcMar>
+                  <w:top w:w="100.0" w:type="dxa"/>
+                  <w:left w:w="100.0" w:type="dxa"/>
+                  <w:bottom w:w="100.0" w:type="dxa"/>
+                  <w:right w:w="100.0" w:type="dxa"/>
+                </w:tcMar>
+                <w:vAlign w:val="top"/>
+              </w:tcPr>
+              <w:p>
+                <w:pPr>
+                  <w:keepNext w:val="0"/>
+                  <w:keepLines w:val="0"/>
+                  <w:pageBreakBefore w:val="0"/>
+                  <w:widowControl w:val="0"/>
+                  <w:pBdr>
+                    <w:top w:space="0" w:sz="0" w:val="nil"/>
+                    <w:left w:space="0" w:sz="0" w:val="nil"/>
+                    <w:bottom w:space="0" w:sz="0" w:val="nil"/>
+                    <w:right w:space="0" w:sz="0" w:val="nil"/>
+                    <w:between w:space="0" w:sz="0" w:val="nil"/>
+                  </w:pBdr>
+                  <w:shd w:fill="auto" w:val="clear"/>
+                  <w:spacing w:after="0" w:before="0" w:line="240" w:lineRule="auto"/>
+                  <w:ind w:left="0" w:right="0" w:firstLine="0"/>
+                  <w:jc w:val="center"/>
+                  <w:rPr>
+                    <w:b w:val="1"/>
+                  </w:rPr>
+                </w:pPr>
+                <w:r>
+                  <w:rPr>
+                    <w:b w:val="1"/>
+                    <w:rtl w:val="0"/>
+                  </w:rPr>
+                  <w:t xml:space="preserve">Term</w:t>
+                </w:r>
+              </w:p>
+            </w:tc>
+            <w:tc>
+              <w:tcPr>
+                <w:shd w:fill="cccccc" w:val="clear"/>
+                <w:tcMar>
+                  <w:top w:w="100.0" w:type="dxa"/>
+                  <w:left w:w="100.0" w:type="dxa"/>
+                  <w:bottom w:w="100.0" w:type="dxa"/>
+                  <w:right w:w="100.0" w:type="dxa"/>
+                </w:tcMar>
+                <w:vAlign w:val="top"/>
+              </w:tcPr>
+              <w:p>
+                <w:pPr>
+                  <w:keepNext w:val="0"/>
+                  <w:keepLines w:val="0"/>
+                  <w:pageBreakBefore w:val="0"/>
+                  <w:widowControl w:val="0"/>
+                  <w:pBdr>
+                    <w:top w:space="0" w:sz="0" w:val="nil"/>
+                    <w:left w:space="0" w:sz="0" w:val="nil"/>
+                    <w:bottom w:space="0" w:sz="0" w:val="nil"/>
+                    <w:right w:space="0" w:sz="0" w:val="nil"/>
+                    <w:between w:space="0" w:sz="0" w:val="nil"/>
+                  </w:pBdr>
+                  <w:shd w:fill="auto" w:val="clear"/>
+                  <w:spacing w:after="0" w:before="0" w:line="240" w:lineRule="auto"/>
+                  <w:ind w:left="0" w:right="0" w:firstLine="0"/>
+                  <w:jc w:val="center"/>
+                  <w:rPr>
+                    <w:b w:val="1"/>
+                  </w:rPr>
+                </w:pPr>
+                <w:r>
+                  <w:rPr>
+                    <w:b w:val="1"/>
+                    <w:rtl w:val="0"/>
+                  </w:rPr>
+                  <w:t xml:space="preserve">Definition</w:t>
+                </w:r>
+              </w:p>
+            </w:tc>
+          </w:tr>
+          <w:tr>
+            <w:trPr>
+              <w:cantSplit w:val="0"/>
+              <w:tblHeader w:val="0"/>
+            </w:trPr>
+            <w:tc>
+              <w:tcPr>
+                <w:shd w:fill="auto" w:val="clear"/>
+                <w:tcMar>
+                  <w:top w:w="100.0" w:type="dxa"/>
+                  <w:left w:w="100.0" w:type="dxa"/>
+                  <w:bottom w:w="100.0" w:type="dxa"/>
+                  <w:right w:w="100.0" w:type="dxa"/>
+                </w:tcMar>
+                <w:vAlign w:val="top"/>
+              </w:tcPr>
+              <w:p>
+                <w:pPr>
+                  <w:keepNext w:val="0"/>
+                  <w:keepLines w:val="0"/>
+                  <w:pageBreakBefore w:val="0"/>
+                  <w:widowControl w:val="0"/>
+                  <w:pBdr>
+                    <w:top w:space="0" w:sz="0" w:val="nil"/>
+                    <w:left w:space="0" w:sz="0" w:val="nil"/>
+                    <w:bottom w:space="0" w:sz="0" w:val="nil"/>
+                    <w:right w:space="0" w:sz="0" w:val="nil"/>
+                    <w:between w:space="0" w:sz="0" w:val="nil"/>
+                  </w:pBdr>
+                  <w:shd w:fill="auto" w:val="clear"/>
+                  <w:spacing w:after="0" w:before="0" w:line="240" w:lineRule="auto"/>
+                  <w:ind w:left="0" w:right="0" w:firstLine="0"/>
+                  <w:jc w:val="center"/>
+                  <w:rPr/>
+                </w:pPr>
+                <w:r>
+                  <w:rPr>
+                    <w:rtl w:val="0"/>
+                  </w:rPr>
+                  <w:t xml:space="preserve">API</w:t>
+                </w:r>
+              </w:p>
+            </w:tc>
+            <w:tc>
+              <w:tcPr>
+                <w:shd w:fill="auto" w:val="clear"/>
+                <w:tcMar>
+                  <w:top w:w="100.0" w:type="dxa"/>
+                  <w:left w:w="100.0" w:type="dxa"/>
+                  <w:bottom w:w="100.0" w:type="dxa"/>
+                  <w:right w:w="100.0" w:type="dxa"/>
+                </w:tcMar>
+                <w:vAlign w:val="top"/>
+              </w:tcPr>
+              <w:p>
+                <w:pPr>
+                  <w:keepNext w:val="0"/>
+                  <w:keepLines w:val="0"/>
+                  <w:pageBreakBefore w:val="0"/>
+                  <w:widowControl w:val="0"/>
+                  <w:pBdr>
+                    <w:top w:space="0" w:sz="0" w:val="nil"/>
+                    <w:left w:space="0" w:sz="0" w:val="nil"/>
+                    <w:bottom w:space="0" w:sz="0" w:val="nil"/>
+                    <w:right w:space="0" w:sz="0" w:val="nil"/>
+                    <w:between w:space="0" w:sz="0" w:val="nil"/>
+                  </w:pBdr>
+                  <w:shd w:fill="auto" w:val="clear"/>
+                  <w:spacing w:after="0" w:before="0" w:line="240" w:lineRule="auto"/>
+                  <w:ind w:left="0" w:right="0" w:firstLine="0"/>
+                  <w:jc w:val="left"/>
+                  <w:rPr/>
+                </w:pPr>
+                <w:r>
+                  <w:rPr>
+                    <w:rtl w:val="0"/>
+                  </w:rPr>
+                  <w:t xml:space="preserve">Application Programming Interface; allows different software systems to communicate</w:t>
+                </w:r>
+              </w:p>
+            </w:tc>
+          </w:tr>
+          <w:tr>
+            <w:trPr>
+              <w:cantSplit w:val="0"/>
+              <w:tblHeader w:val="0"/>
+            </w:trPr>
+            <w:tc>
+              <w:tcPr>
+                <w:shd w:fill="auto" w:val="clear"/>
+                <w:tcMar>
+                  <w:top w:w="100.0" w:type="dxa"/>
+                  <w:left w:w="100.0" w:type="dxa"/>
+                  <w:bottom w:w="100.0" w:type="dxa"/>
+                  <w:right w:w="100.0" w:type="dxa"/>
+                </w:tcMar>
+                <w:vAlign w:val="top"/>
+              </w:tcPr>
+              <w:p>
+                <w:pPr>
+                  <w:keepNext w:val="0"/>
+                  <w:keepLines w:val="0"/>
+                  <w:pageBreakBefore w:val="0"/>
+                  <w:widowControl w:val="0"/>
+                  <w:pBdr>
+                    <w:top w:space="0" w:sz="0" w:val="nil"/>
+                    <w:left w:space="0" w:sz="0" w:val="nil"/>
+                    <w:bottom w:space="0" w:sz="0" w:val="nil"/>
+                    <w:right w:space="0" w:sz="0" w:val="nil"/>
+                    <w:between w:space="0" w:sz="0" w:val="nil"/>
+                  </w:pBdr>
+                  <w:shd w:fill="auto" w:val="clear"/>
+                  <w:spacing w:after="0" w:before="0" w:line="240" w:lineRule="auto"/>
+                  <w:ind w:left="0" w:right="0" w:firstLine="0"/>
+                  <w:jc w:val="center"/>
+                  <w:rPr/>
+                </w:pPr>
+                <w:r>
+                  <w:rPr>
+                    <w:rtl w:val="0"/>
+                  </w:rPr>
+                  <w:t xml:space="preserve">CalDAV</w:t>
+                </w:r>
+              </w:p>
+            </w:tc>
+            <w:tc>
+              <w:tcPr>
+                <w:shd w:fill="auto" w:val="clear"/>
+                <w:tcMar>
+                  <w:top w:w="100.0" w:type="dxa"/>
+                  <w:left w:w="100.0" w:type="dxa"/>
+                  <w:bottom w:w="100.0" w:type="dxa"/>
+                  <w:right w:w="100.0" w:type="dxa"/>
+                </w:tcMar>
+                <w:vAlign w:val="top"/>
+              </w:tcPr>
+              <w:p>
+                <w:pPr>
+                  <w:keepNext w:val="0"/>
+                  <w:keepLines w:val="0"/>
+                  <w:pageBreakBefore w:val="0"/>
+                  <w:widowControl w:val="0"/>
+                  <w:pBdr>
+                    <w:top w:space="0" w:sz="0" w:val="nil"/>
+                    <w:left w:space="0" w:sz="0" w:val="nil"/>
+                    <w:bottom w:space="0" w:sz="0" w:val="nil"/>
+                    <w:right w:space="0" w:sz="0" w:val="nil"/>
+                    <w:between w:space="0" w:sz="0" w:val="nil"/>
+                  </w:pBdr>
+                  <w:shd w:fill="auto" w:val="clear"/>
+                  <w:spacing w:after="0" w:before="0" w:line="240" w:lineRule="auto"/>
+                  <w:ind w:left="0" w:right="0" w:firstLine="0"/>
+                  <w:jc w:val="left"/>
+                  <w:rPr/>
+                </w:pPr>
+                <w:r>
+                  <w:rPr>
+                    <w:rtl w:val="0"/>
+                  </w:rPr>
+                  <w:t xml:space="preserve">Calendar Access Protocol that allows client access to scheduling information</w:t>
+                </w:r>
+              </w:p>
+            </w:tc>
+          </w:tr>
+          <w:tr>
+            <w:trPr>
+              <w:cantSplit w:val="0"/>
+              <w:tblHeader w:val="0"/>
+            </w:trPr>
+            <w:tc>
+              <w:tcPr>
+                <w:shd w:fill="auto" w:val="clear"/>
+                <w:tcMar>
+                  <w:top w:w="100.0" w:type="dxa"/>
+                  <w:left w:w="100.0" w:type="dxa"/>
+                  <w:bottom w:w="100.0" w:type="dxa"/>
+                  <w:right w:w="100.0" w:type="dxa"/>
+                </w:tcMar>
+                <w:vAlign w:val="top"/>
+              </w:tcPr>
+              <w:p>
+                <w:pPr>
+                  <w:widowControl w:val="0"/>
+                  <w:jc w:val="center"/>
+                  <w:rPr/>
+                </w:pPr>
+                <w:r>
+                  <w:rPr>
+                    <w:rtl w:val="0"/>
+                  </w:rPr>
+                  <w:t xml:space="preserve">Firebase</w:t>
+                </w:r>
+              </w:p>
+            </w:tc>
+            <w:tc>
+              <w:tcPr>
+                <w:shd w:fill="auto" w:val="clear"/>
+                <w:tcMar>
+                  <w:top w:w="100.0" w:type="dxa"/>
+                  <w:left w:w="100.0" w:type="dxa"/>
+                  <w:bottom w:w="100.0" w:type="dxa"/>
+                  <w:right w:w="100.0" w:type="dxa"/>
+                </w:tcMar>
+                <w:vAlign w:val="top"/>
+              </w:tcPr>
+              <w:p>
+                <w:pPr>
+                  <w:widowControl w:val="0"/>
+                  <w:rPr/>
+                </w:pPr>
+                <w:r>
+                  <w:rPr>
+                    <w:rtl w:val="0"/>
+                  </w:rPr>
+                  <w:t xml:space="preserve">A platform for creating mobile and web application used as a database (in this instance)</w:t>
+                </w:r>
+              </w:p>
+            </w:tc>
+          </w:tr>
+          <w:tr>
+            <w:trPr>
+              <w:cantSplit w:val="0"/>
+              <w:tblHeader w:val="0"/>
+            </w:trPr>
+            <w:tc>
+              <w:tcPr>
+                <w:shd w:fill="auto" w:val="clear"/>
+                <w:tcMar>
+                  <w:top w:w="100.0" w:type="dxa"/>
+                  <w:left w:w="100.0" w:type="dxa"/>
+                  <w:bottom w:w="100.0" w:type="dxa"/>
+                  <w:right w:w="100.0" w:type="dxa"/>
+                </w:tcMar>
+                <w:vAlign w:val="top"/>
+              </w:tcPr>
+              <w:p>
+                <w:pPr>
+                  <w:keepNext w:val="0"/>
+                  <w:keepLines w:val="0"/>
+                  <w:pageBreakBefore w:val="0"/>
+                  <w:widowControl w:val="0"/>
+                  <w:pBdr>
+                    <w:top w:space="0" w:sz="0" w:val="nil"/>
+                    <w:left w:space="0" w:sz="0" w:val="nil"/>
+                    <w:bottom w:space="0" w:sz="0" w:val="nil"/>
+                    <w:right w:space="0" w:sz="0" w:val="nil"/>
+                    <w:between w:space="0" w:sz="0" w:val="nil"/>
+                  </w:pBdr>
+                  <w:shd w:fill="auto" w:val="clear"/>
+                  <w:spacing w:after="0" w:before="0" w:line="240" w:lineRule="auto"/>
+                  <w:ind w:left="0" w:right="0" w:firstLine="0"/>
+                  <w:jc w:val="center"/>
+                  <w:rPr/>
+                </w:pPr>
+                <w:r>
+                  <w:rPr>
+                    <w:rtl w:val="0"/>
+                  </w:rPr>
+                  <w:t xml:space="preserve">Nodejs</w:t>
+                </w:r>
+              </w:p>
+            </w:tc>
+            <w:tc>
+              <w:tcPr>
+                <w:shd w:fill="auto" w:val="clear"/>
+                <w:tcMar>
+                  <w:top w:w="100.0" w:type="dxa"/>
+                  <w:left w:w="100.0" w:type="dxa"/>
+                  <w:bottom w:w="100.0" w:type="dxa"/>
+                  <w:right w:w="100.0" w:type="dxa"/>
+                </w:tcMar>
+                <w:vAlign w:val="top"/>
+              </w:tcPr>
+              <w:p>
+                <w:pPr>
+                  <w:keepNext w:val="0"/>
+                  <w:keepLines w:val="0"/>
+                  <w:pageBreakBefore w:val="0"/>
+                  <w:widowControl w:val="0"/>
+                  <w:pBdr>
+                    <w:top w:space="0" w:sz="0" w:val="nil"/>
+                    <w:left w:space="0" w:sz="0" w:val="nil"/>
+                    <w:bottom w:space="0" w:sz="0" w:val="nil"/>
+                    <w:right w:space="0" w:sz="0" w:val="nil"/>
+                    <w:between w:space="0" w:sz="0" w:val="nil"/>
+                  </w:pBdr>
+                  <w:shd w:fill="auto" w:val="clear"/>
+                  <w:spacing w:after="0" w:before="0" w:line="240" w:lineRule="auto"/>
+                  <w:ind w:left="0" w:right="0" w:firstLine="0"/>
+                  <w:jc w:val="left"/>
+                  <w:rPr/>
+                </w:pPr>
+                <w:r>
+                  <w:rPr>
+                    <w:rtl w:val="0"/>
+                  </w:rPr>
+                  <w:t xml:space="preserve">Open source JavaScript runtime environment that executes JavaScript code outside a web browser</w:t>
+                </w:r>
+              </w:p>
+            </w:tc>
+          </w:tr>
+          <w:tr>
+            <w:trPr>
+              <w:cantSplit w:val="0"/>
+              <w:tblHeader w:val="0"/>
+            </w:trPr>
+            <w:tc>
+              <w:tcPr>
+                <w:shd w:fill="auto" w:val="clear"/>
+                <w:tcMar>
+                  <w:top w:w="100.0" w:type="dxa"/>
+                  <w:left w:w="100.0" w:type="dxa"/>
+                  <w:bottom w:w="100.0" w:type="dxa"/>
+                  <w:right w:w="100.0" w:type="dxa"/>
+                </w:tcMar>
+                <w:vAlign w:val="top"/>
+              </w:tcPr>
+              <w:p>
+                <w:pPr>
+                  <w:keepNext w:val="0"/>
+                  <w:keepLines w:val="0"/>
+                  <w:pageBreakBefore w:val="0"/>
+                  <w:widowControl w:val="0"/>
+                  <w:pBdr>
+                    <w:top w:space="0" w:sz="0" w:val="nil"/>
+                    <w:left w:space="0" w:sz="0" w:val="nil"/>
+                    <w:bottom w:space="0" w:sz="0" w:val="nil"/>
+                    <w:right w:space="0" w:sz="0" w:val="nil"/>
+                    <w:between w:space="0" w:sz="0" w:val="nil"/>
+                  </w:pBdr>
+                  <w:shd w:fill="auto" w:val="clear"/>
+                  <w:spacing w:after="0" w:before="0" w:line="240" w:lineRule="auto"/>
+                  <w:ind w:left="0" w:right="0" w:firstLine="0"/>
+                  <w:jc w:val="center"/>
+                  <w:rPr/>
+                </w:pPr>
+                <w:r>
+                  <w:rPr>
+                    <w:rtl w:val="0"/>
+                  </w:rPr>
+                  <w:t xml:space="preserve">OAuth 2.0</w:t>
+                </w:r>
+              </w:p>
+            </w:tc>
+            <w:tc>
+              <w:tcPr>
+                <w:shd w:fill="auto" w:val="clear"/>
+                <w:tcMar>
+                  <w:top w:w="100.0" w:type="dxa"/>
+                  <w:left w:w="100.0" w:type="dxa"/>
+                  <w:bottom w:w="100.0" w:type="dxa"/>
+                  <w:right w:w="100.0" w:type="dxa"/>
+                </w:tcMar>
+                <w:vAlign w:val="top"/>
+              </w:tcPr>
+              <w:p>
+                <w:pPr>
+                  <w:keepNext w:val="0"/>
+                  <w:keepLines w:val="0"/>
+                  <w:pageBreakBefore w:val="0"/>
+                  <w:widowControl w:val="0"/>
+                  <w:pBdr>
+                    <w:top w:space="0" w:sz="0" w:val="nil"/>
+                    <w:left w:space="0" w:sz="0" w:val="nil"/>
+                    <w:bottom w:space="0" w:sz="0" w:val="nil"/>
+                    <w:right w:space="0" w:sz="0" w:val="nil"/>
+                    <w:between w:space="0" w:sz="0" w:val="nil"/>
+                  </w:pBdr>
+                  <w:shd w:fill="auto" w:val="clear"/>
+                  <w:spacing w:after="0" w:before="0" w:line="240" w:lineRule="auto"/>
+                  <w:ind w:left="0" w:right="0" w:firstLine="0"/>
+                  <w:jc w:val="left"/>
+                  <w:rPr/>
+                </w:pPr>
+                <w:r>
+                  <w:rPr>
+                    <w:rtl w:val="0"/>
+                  </w:rPr>
+                  <w:t xml:space="preserve">Industry standard protocol for authorization that provides secure access without sharing passwords</w:t>
+                </w:r>
+              </w:p>
+            </w:tc>
+          </w:tr>
+          <w:tr>
+            <w:trPr>
+              <w:cantSplit w:val="0"/>
+              <w:tblHeader w:val="0"/>
+            </w:trPr>
+            <w:tc>
+              <w:tcPr>
+                <w:shd w:fill="auto" w:val="clear"/>
+                <w:tcMar>
+                  <w:top w:w="100.0" w:type="dxa"/>
+                  <w:left w:w="100.0" w:type="dxa"/>
+                  <w:bottom w:w="100.0" w:type="dxa"/>
+                  <w:right w:w="100.0" w:type="dxa"/>
+                </w:tcMar>
+                <w:vAlign w:val="top"/>
+              </w:tcPr>
+              <w:p>
+                <w:pPr>
+                  <w:keepNext w:val="0"/>
+                  <w:keepLines w:val="0"/>
+                  <w:pageBreakBefore w:val="0"/>
+                  <w:widowControl w:val="0"/>
+                  <w:pBdr>
+                    <w:top w:space="0" w:sz="0" w:val="nil"/>
+                    <w:left w:space="0" w:sz="0" w:val="nil"/>
+                    <w:bottom w:space="0" w:sz="0" w:val="nil"/>
+                    <w:right w:space="0" w:sz="0" w:val="nil"/>
+                    <w:between w:space="0" w:sz="0" w:val="nil"/>
+                  </w:pBdr>
+                  <w:shd w:fill="auto" w:val="clear"/>
+                  <w:spacing w:after="0" w:before="0" w:line="240" w:lineRule="auto"/>
+                  <w:ind w:left="0" w:right="0" w:firstLine="0"/>
+                  <w:jc w:val="center"/>
+                  <w:rPr/>
+                </w:pPr>
+                <w:r>
+                  <w:rPr>
+                    <w:rtl w:val="0"/>
+                  </w:rPr>
+                  <w:t xml:space="preserve">PDF-Parse</w:t>
+                </w:r>
+              </w:p>
+            </w:tc>
+            <w:tc>
+              <w:tcPr>
+                <w:shd w:fill="auto" w:val="clear"/>
+                <w:tcMar>
+                  <w:top w:w="100.0" w:type="dxa"/>
+                  <w:left w:w="100.0" w:type="dxa"/>
+                  <w:bottom w:w="100.0" w:type="dxa"/>
+                  <w:right w:w="100.0" w:type="dxa"/>
+                </w:tcMar>
+                <w:vAlign w:val="top"/>
+              </w:tcPr>
+              <w:p>
+                <w:pPr>
+                  <w:keepNext w:val="0"/>
+                  <w:keepLines w:val="0"/>
+                  <w:pageBreakBefore w:val="0"/>
+                  <w:widowControl w:val="0"/>
+                  <w:pBdr>
+                    <w:top w:space="0" w:sz="0" w:val="nil"/>
+                    <w:left w:space="0" w:sz="0" w:val="nil"/>
+                    <w:bottom w:space="0" w:sz="0" w:val="nil"/>
+                    <w:right w:space="0" w:sz="0" w:val="nil"/>
+                    <w:between w:space="0" w:sz="0" w:val="nil"/>
+                  </w:pBdr>
+                  <w:shd w:fill="auto" w:val="clear"/>
+                  <w:spacing w:after="0" w:before="0" w:line="240" w:lineRule="auto"/>
+                  <w:ind w:left="0" w:right="0" w:firstLine="0"/>
+                  <w:jc w:val="left"/>
+                  <w:rPr/>
+                </w:pPr>
+                <w:r>
+                  <w:rPr>
+                    <w:rtl w:val="0"/>
+                  </w:rPr>
+                  <w:t xml:space="preserve">JavaScript library that extracts text content from PDF documents</w:t>
+                </w:r>
+              </w:p>
+            </w:tc>
+          </w:tr>
+          <w:tr>
+            <w:trPr>
+              <w:cantSplit w:val="0"/>
+              <w:tblHeader w:val="0"/>
+            </w:trPr>
+            <w:tc>
+              <w:tcPr>
+                <w:shd w:fill="auto" w:val="clear"/>
+                <w:tcMar>
+                  <w:top w:w="100.0" w:type="dxa"/>
+                  <w:left w:w="100.0" w:type="dxa"/>
+                  <w:bottom w:w="100.0" w:type="dxa"/>
+                  <w:right w:w="100.0" w:type="dxa"/>
+                </w:tcMar>
+                <w:vAlign w:val="top"/>
+              </w:tcPr>
+              <w:p>
+                <w:pPr>
+                  <w:keepNext w:val="0"/>
+                  <w:keepLines w:val="0"/>
+                  <w:pageBreakBefore w:val="0"/>
+                  <w:widowControl w:val="0"/>
+                  <w:pBdr>
+                    <w:top w:space="0" w:sz="0" w:val="nil"/>
+                    <w:left w:space="0" w:sz="0" w:val="nil"/>
+                    <w:bottom w:space="0" w:sz="0" w:val="nil"/>
+                    <w:right w:space="0" w:sz="0" w:val="nil"/>
+                    <w:between w:space="0" w:sz="0" w:val="nil"/>
+                  </w:pBdr>
+                  <w:shd w:fill="auto" w:val="clear"/>
+                  <w:spacing w:after="0" w:before="0" w:line="240" w:lineRule="auto"/>
+                  <w:ind w:left="0" w:right="0" w:firstLine="0"/>
+                  <w:jc w:val="center"/>
+                  <w:rPr/>
+                </w:pPr>
+                <w:r>
+                  <w:rPr>
+                    <w:rtl w:val="0"/>
+                  </w:rPr>
+                  <w:t xml:space="preserve">React</w:t>
+                </w:r>
+              </w:p>
+            </w:tc>
+            <w:tc>
+              <w:tcPr>
+                <w:shd w:fill="auto" w:val="clear"/>
+                <w:tcMar>
+                  <w:top w:w="100.0" w:type="dxa"/>
+                  <w:left w:w="100.0" w:type="dxa"/>
+                  <w:bottom w:w="100.0" w:type="dxa"/>
+                  <w:right w:w="100.0" w:type="dxa"/>
+                </w:tcMar>
+                <w:vAlign w:val="top"/>
+              </w:tcPr>
+              <w:p>
+                <w:pPr>
+                  <w:keepNext w:val="0"/>
+                  <w:keepLines w:val="0"/>
+                  <w:pageBreakBefore w:val="0"/>
+                  <w:widowControl w:val="0"/>
+                  <w:pBdr>
+                    <w:top w:space="0" w:sz="0" w:val="nil"/>
+                    <w:left w:space="0" w:sz="0" w:val="nil"/>
+                    <w:bottom w:space="0" w:sz="0" w:val="nil"/>
+                    <w:right w:space="0" w:sz="0" w:val="nil"/>
+                    <w:between w:space="0" w:sz="0" w:val="nil"/>
+                  </w:pBdr>
+                  <w:shd w:fill="auto" w:val="clear"/>
+                  <w:spacing w:after="0" w:before="0" w:line="240" w:lineRule="auto"/>
+                  <w:ind w:left="0" w:right="0" w:firstLine="0"/>
+                  <w:jc w:val="left"/>
+                  <w:rPr/>
+                </w:pPr>
+                <w:r>
+                  <w:rPr>
+                    <w:rtl w:val="0"/>
+                  </w:rPr>
+                  <w:t xml:space="preserve">JavaScript library for building user interfaces</w:t>
+                </w:r>
+              </w:p>
+            </w:tc>
+          </w:tr>
+        </w:tbl>
+      </w:sdtContent>
+    </w:sdt>
     <w:p>
       <w:pPr>
         <w:keepNext w:val="0"/>
@@ -10496,102 +11448,16 @@
         <w:jc w:val="left"/>
         <w:rPr>
           <w:rFonts w:ascii="Arial" w:cs="Arial" w:eastAsia="Arial" w:hAnsi="Arial"/>
-          <w:b w:val="0"/>
-          <w:i w:val="0"/>
-          <w:smallCaps w:val="0"/>
-          <w:strike w:val="0"/>
-          <w:color w:val="000000"/>
           <w:sz w:val="22"/>
           <w:szCs w:val="22"/>
-          <w:u w:val="none"/>
-          <w:shd w:fill="auto" w:val="clear"/>
-          <w:vertAlign w:val="baseline"/>
-        </w:rPr>
-      </w:pPr>
-      <w:bookmarkStart w:colFirst="0" w:colLast="0" w:name="_heading=h.23ckvvd" w:id="77"/>
-      <w:bookmarkEnd w:id="77"/>
-      <w:r>
-        <w:rPr>
-          <w:rFonts w:ascii="Arial" w:cs="Arial" w:eastAsia="Arial" w:hAnsi="Arial"/>
-          <w:b w:val="0"/>
-          <w:i w:val="1"/>
-          <w:smallCaps w:val="0"/>
-          <w:strike w:val="0"/>
-          <w:color w:val="000000"/>
-          <w:sz w:val="22"/>
-          <w:szCs w:val="22"/>
-          <w:u w:val="none"/>
-          <w:shd w:fill="auto" w:val="clear"/>
-          <w:vertAlign w:val="baseline"/>
-          <w:rtl w:val="0"/>
-        </w:rPr>
-        <w:t xml:space="preserve">&lt;Optionally, include any pertinent analysis models, such as data flow diagrams, class diagrams, state-transition diagrams, or entity-relationship diagrams</w:t>
-      </w:r>
-      <w:r>
-        <w:rPr>
-          <w:rFonts w:ascii="Arial" w:cs="Arial" w:eastAsia="Arial" w:hAnsi="Arial"/>
-          <w:b w:val="0"/>
-          <w:i w:val="0"/>
-          <w:smallCaps w:val="0"/>
-          <w:strike w:val="0"/>
-          <w:color w:val="000000"/>
-          <w:sz w:val="22"/>
-          <w:szCs w:val="22"/>
-          <w:u w:val="none"/>
-          <w:shd w:fill="auto" w:val="clear"/>
-          <w:vertAlign w:val="baseline"/>
-          <w:rtl w:val="0"/>
-        </w:rPr>
-        <w:t xml:space="preserve">.&gt;</w:t>
-      </w:r>
-    </w:p>
-    <w:p>
-      <w:pPr>
-        <w:keepNext w:val="1"/>
-        <w:keepLines w:val="1"/>
-        <w:pageBreakBefore w:val="0"/>
-        <w:widowControl w:val="1"/>
-        <w:pBdr>
-          <w:top w:space="0" w:sz="0" w:val="nil"/>
-          <w:left w:space="0" w:sz="0" w:val="nil"/>
-          <w:bottom w:space="0" w:sz="0" w:val="nil"/>
-          <w:right w:space="0" w:sz="0" w:val="nil"/>
-          <w:between w:space="0" w:sz="0" w:val="nil"/>
-        </w:pBdr>
-        <w:shd w:fill="auto" w:val="clear"/>
-        <w:spacing w:after="240" w:before="120" w:line="240" w:lineRule="auto"/>
-        <w:ind w:left="0" w:right="0" w:firstLine="0"/>
-        <w:jc w:val="left"/>
-        <w:rPr>
-          <w:rFonts w:ascii="Times" w:cs="Times" w:eastAsia="Times" w:hAnsi="Times"/>
-          <w:b w:val="1"/>
-          <w:i w:val="0"/>
-          <w:smallCaps w:val="0"/>
-          <w:strike w:val="0"/>
-          <w:color w:val="000000"/>
-          <w:sz w:val="36"/>
-          <w:szCs w:val="36"/>
-          <w:u w:val="none"/>
-          <w:shd w:fill="auto" w:val="clear"/>
-          <w:vertAlign w:val="baseline"/>
-        </w:rPr>
-      </w:pPr>
-      <w:r>
-        <w:rPr>
-          <w:rFonts w:ascii="Times" w:cs="Times" w:eastAsia="Times" w:hAnsi="Times"/>
-          <w:b w:val="1"/>
-          <w:i w:val="0"/>
-          <w:smallCaps w:val="0"/>
-          <w:strike w:val="0"/>
-          <w:color w:val="000000"/>
-          <w:sz w:val="36"/>
-          <w:szCs w:val="36"/>
-          <w:u w:val="none"/>
-          <w:shd w:fill="auto" w:val="clear"/>
-          <w:vertAlign w:val="baseline"/>
-          <w:rtl w:val="0"/>
-        </w:rPr>
-        <w:t xml:space="preserve">Appendix C: To Be Determined List</w:t>
+        </w:rPr>
+      </w:pPr>
+      <w:bookmarkStart w:colFirst="0" w:colLast="0" w:name="_heading=h.3o7alnk" w:id="89"/>
+      <w:bookmarkEnd w:id="89"/>
+      <w:r>
+        <w:rPr>
+          <w:rtl w:val="0"/>
+        </w:rPr>
       </w:r>
     </w:p>
     <w:p>
@@ -10627,20 +11493,8 @@
       </w:pPr>
       <w:r>
         <w:rPr>
-          <w:rFonts w:ascii="Arial" w:cs="Arial" w:eastAsia="Arial" w:hAnsi="Arial"/>
-          <w:b w:val="0"/>
-          <w:i w:val="1"/>
-          <w:smallCaps w:val="0"/>
-          <w:strike w:val="0"/>
-          <w:color w:val="000000"/>
-          <w:sz w:val="22"/>
-          <w:szCs w:val="22"/>
-          <w:u w:val="none"/>
-          <w:shd w:fill="auto" w:val="clear"/>
-          <w:vertAlign w:val="baseline"/>
-          <w:rtl w:val="0"/>
-        </w:rPr>
-        <w:t xml:space="preserve">&lt;Collect a numbered list of the TBD (to be determined) references that remain in the SRS so they can be tracked to closure.&gt;</w:t>
+          <w:rtl w:val="0"/>
+        </w:rPr>
       </w:r>
     </w:p>
     <w:sectPr>
@@ -10712,7 +11566,7 @@
 
 <file path=word/commentsExtended.xml><?xml version="1.0" encoding="utf-8"?>
 <w15:commentsEx xmlns:mc="http://schemas.openxmlformats.org/markup-compatibility/2006" xmlns:o="urn:schemas-microsoft-com:office:office" xmlns:r="http://schemas.openxmlformats.org/officeDocument/2006/relationships" xmlns:m="http://schemas.openxmlformats.org/officeDocument/2006/math" xmlns:v="urn:schemas-microsoft-com:vml" xmlns:wp="http://schemas.openxmlformats.org/drawingml/2006/wordprocessingDrawing" xmlns:w10="urn:schemas-microsoft-com:office:word" xmlns:w="http://schemas.openxmlformats.org/wordprocessingml/2006/main" xmlns:wne="http://schemas.microsoft.com/office/word/2006/wordml" xmlns:sl="http://schemas.openxmlformats.org/schemaLibrary/2006/main" xmlns:a="http://schemas.openxmlformats.org/drawingml/2006/main" xmlns:pic="http://schemas.openxmlformats.org/drawingml/2006/picture" xmlns:c="http://schemas.openxmlformats.org/drawingml/2006/chart" xmlns:lc="http://schemas.openxmlformats.org/drawingml/2006/lockedCanvas" xmlns:dgm="http://schemas.openxmlformats.org/drawingml/2006/diagram" xmlns:wps="http://schemas.microsoft.com/office/word/2010/wordprocessingShape" xmlns:wpg="http://schemas.microsoft.com/office/word/2010/wordprocessingGroup" xmlns:w14="http://schemas.microsoft.com/office/word/2010/wordml" xmlns:w15="http://schemas.microsoft.com/office/word/2012/wordml" xmlns:w16="http://schemas.microsoft.com/office/word/2018/wordml" xmlns:w16cex="http://schemas.microsoft.com/office/word/2018/wordml/cex" xmlns:w16cid="http://schemas.microsoft.com/office/word/2016/wordml/cid" xmlns="http://schemas.microsoft.com/office/tasks/2019/documenttasks" xmlns:cr="http://schemas.microsoft.com/office/comments/2020/reactions">
-  <w15:commentEx w15:paraId="00000132" w15:done="0"/>
+  <w15:commentEx w15:paraId="0000014E" w15:done="0"/>
 </w15:commentsEx>
 </file>
 
@@ -15581,6 +16435,19 @@
       </w:tblCellMar>
     </w:tblPr>
   </w:style>
+  <w:style w:type="table" w:styleId="Table2">
+    <w:basedOn w:val="TableNormal"/>
+    <w:tblPr>
+      <w:tblStyleRowBandSize w:val="1"/>
+      <w:tblStyleColBandSize w:val="1"/>
+      <w:tblCellMar>
+        <w:top w:w="100.0" w:type="dxa"/>
+        <w:left w:w="100.0" w:type="dxa"/>
+        <w:bottom w:w="100.0" w:type="dxa"/>
+        <w:right w:w="100.0" w:type="dxa"/>
+      </w:tblCellMar>
+    </w:tblPr>
+  </w:style>
 </w:styles>
 </file>
 
@@ -15906,7 +16773,7 @@
 
 <file path=customXML/item1.xml><?xml version="1.0" encoding="utf-8"?>
 <go:gDocsCustomXmlDataStorage xmlns:go="http://customooxmlschemas.google.com/" xmlns:r="http://schemas.openxmlformats.org/officeDocument/2006/relationships" uri="GoogleDocsCustomDataVersion2">
-  <go:docsCustomData xmlns:go="http://customooxmlschemas.google.com/" roundtripDataSignature="AMtx7mgPy36nlHA0IX9LzwZthzrguvMhDQ==">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</go:docsCustomData>
+  <go:docsCustomData xmlns:go="http://customooxmlschemas.google.com/" roundtripDataSignature="AMtx7miDyuYYuOK1KstAdeiXVmiyUQOodw==">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</go:docsCustomData>
 </go:gDocsCustomXmlDataStorage>
 </file>
 

</xml_diff>